<commit_message>
lab 2 klar ????
</commit_message>
<xml_diff>
--- a/tng015 lab2/Lab 2 TNG015 Signaler och System Laborationshandledning.docx
+++ b/tng015 lab2/Lab 2 TNG015 Signaler och System Laborationshandledning.docx
@@ -227,7 +227,94 @@
         <w:rPr>
           <w:rFonts w:asciiTheme="minorHAnsi" w:hAnsiTheme="minorHAnsi"/>
           <w:b/>
-          <w:lang w:val="en-US"/>
+        </w:rPr>
+      </w:pPr>
+      <w:r>
+        <w:rPr>
+          <w:rFonts w:asciiTheme="minorHAnsi" w:hAnsiTheme="minorHAnsi"/>
+          <w:b/>
+        </w:rPr>
+        <w:t xml:space="preserve">Epost: </w:t>
+      </w:r>
+      <w:r>
+        <w:rPr>
+          <w:rFonts w:asciiTheme="minorHAnsi" w:hAnsiTheme="minorHAnsi"/>
+          <w:b/>
+        </w:rPr>
+        <w:t>wilga619@student.liu.se</w:t>
+      </w:r>
+    </w:p>
+    <w:p>
+      <w:pPr>
+        <w:rPr>
+          <w:rFonts w:asciiTheme="minorHAnsi" w:hAnsiTheme="minorHAnsi"/>
+          <w:b/>
+        </w:rPr>
+      </w:pPr>
+      <w:r>
+        <w:rPr>
+          <w:rFonts w:asciiTheme="minorHAnsi" w:hAnsiTheme="minorHAnsi"/>
+          <w:b/>
+        </w:rPr>
+        <w:t>Program:</w:t>
+      </w:r>
+      <w:r>
+        <w:rPr>
+          <w:rFonts w:asciiTheme="minorHAnsi" w:hAnsiTheme="minorHAnsi"/>
+          <w:b/>
+        </w:rPr>
+        <w:t xml:space="preserve"> Medieteknik</w:t>
+      </w:r>
+    </w:p>
+    <w:p>
+      <w:pPr>
+        <w:rPr>
+          <w:rFonts w:asciiTheme="minorHAnsi" w:hAnsiTheme="minorHAnsi"/>
+          <w:b/>
+        </w:rPr>
+      </w:pPr>
+    </w:p>
+    <w:p>
+      <w:pPr>
+        <w:rPr>
+          <w:rFonts w:asciiTheme="minorHAnsi" w:hAnsiTheme="minorHAnsi"/>
+          <w:b/>
+        </w:rPr>
+      </w:pPr>
+      <w:r>
+        <w:rPr>
+          <w:rFonts w:asciiTheme="minorHAnsi" w:hAnsiTheme="minorHAnsi"/>
+          <w:b/>
+        </w:rPr>
+        <w:t>Nam</w:t>
+      </w:r>
+      <w:r>
+        <w:rPr>
+          <w:rFonts w:asciiTheme="minorHAnsi" w:hAnsiTheme="minorHAnsi"/>
+          <w:b/>
+        </w:rPr>
+        <w:t>n</w:t>
+      </w:r>
+      <w:r>
+        <w:rPr>
+          <w:rFonts w:asciiTheme="minorHAnsi" w:hAnsiTheme="minorHAnsi"/>
+          <w:b/>
+        </w:rPr>
+        <w:t>:</w:t>
+      </w:r>
+      <w:r>
+        <w:rPr>
+          <w:rFonts w:asciiTheme="minorHAnsi" w:hAnsiTheme="minorHAnsi"/>
+          <w:b/>
+        </w:rPr>
+        <w:t xml:space="preserve"> Samuel Hellqvist</w:t>
+      </w:r>
+    </w:p>
+    <w:p>
+      <w:pPr>
+        <w:rPr>
+          <w:rFonts w:asciiTheme="minorHAnsi" w:hAnsiTheme="minorHAnsi"/>
+          <w:b/>
         </w:rPr>
       </w:pPr>
       <w:proofErr w:type="spellStart"/>
@@ -235,34 +322,45 @@
         <w:rPr>
           <w:rFonts w:asciiTheme="minorHAnsi" w:hAnsiTheme="minorHAnsi"/>
           <w:b/>
-          <w:lang w:val="en-US"/>
-        </w:rPr>
-        <w:t>Epost</w:t>
+        </w:rPr>
+        <w:t>LiU</w:t>
       </w:r>
       <w:proofErr w:type="spellEnd"/>
       <w:r>
         <w:rPr>
           <w:rFonts w:asciiTheme="minorHAnsi" w:hAnsiTheme="minorHAnsi"/>
           <w:b/>
-          <w:lang w:val="en-US"/>
-        </w:rPr>
-        <w:t xml:space="preserve">: </w:t>
-      </w:r>
-      <w:r>
-        <w:rPr>
-          <w:rFonts w:asciiTheme="minorHAnsi" w:hAnsiTheme="minorHAnsi"/>
-          <w:b/>
-          <w:lang w:val="en-US"/>
-        </w:rPr>
-        <w:t>wi</w:t>
-      </w:r>
-      <w:r>
-        <w:rPr>
-          <w:rFonts w:asciiTheme="minorHAnsi" w:hAnsiTheme="minorHAnsi"/>
-          <w:b/>
-          <w:lang w:val="en-US"/>
-        </w:rPr>
-        <w:t>lga619@student.liu.se</w:t>
+        </w:rPr>
+        <w:t xml:space="preserve"> ID:</w:t>
+      </w:r>
+      <w:r>
+        <w:rPr>
+          <w:rFonts w:asciiTheme="minorHAnsi" w:hAnsiTheme="minorHAnsi"/>
+          <w:b/>
+        </w:rPr>
+        <w:t xml:space="preserve"> samhe463</w:t>
+      </w:r>
+    </w:p>
+    <w:p>
+      <w:pPr>
+        <w:rPr>
+          <w:rFonts w:asciiTheme="minorHAnsi" w:hAnsiTheme="minorHAnsi"/>
+          <w:b/>
+        </w:rPr>
+      </w:pPr>
+      <w:r>
+        <w:rPr>
+          <w:rFonts w:asciiTheme="minorHAnsi" w:hAnsiTheme="minorHAnsi"/>
+          <w:b/>
+        </w:rPr>
+        <w:t xml:space="preserve">Epost: </w:t>
+      </w:r>
+      <w:r>
+        <w:rPr>
+          <w:rFonts w:asciiTheme="minorHAnsi" w:hAnsiTheme="minorHAnsi"/>
+          <w:b/>
+        </w:rPr>
+        <w:t>samhe463@student.liu.se</w:t>
       </w:r>
     </w:p>
     <w:p>
@@ -299,169 +397,13 @@
       <w:pPr>
         <w:rPr>
           <w:rFonts w:asciiTheme="minorHAnsi" w:hAnsiTheme="minorHAnsi"/>
-          <w:b/>
-        </w:rPr>
-      </w:pPr>
-      <w:r>
-        <w:rPr>
-          <w:rFonts w:asciiTheme="minorHAnsi" w:hAnsiTheme="minorHAnsi"/>
-          <w:b/>
-        </w:rPr>
-        <w:t>Nam</w:t>
-      </w:r>
-      <w:r>
-        <w:rPr>
-          <w:rFonts w:asciiTheme="minorHAnsi" w:hAnsiTheme="minorHAnsi"/>
-          <w:b/>
-        </w:rPr>
-        <w:t>n</w:t>
-      </w:r>
-      <w:r>
-        <w:rPr>
-          <w:rFonts w:asciiTheme="minorHAnsi" w:hAnsiTheme="minorHAnsi"/>
-          <w:b/>
-        </w:rPr>
-        <w:t>:</w:t>
-      </w:r>
-      <w:r>
-        <w:rPr>
-          <w:rFonts w:asciiTheme="minorHAnsi" w:hAnsiTheme="minorHAnsi"/>
-          <w:b/>
-        </w:rPr>
-        <w:t xml:space="preserve"> Samuel Hellqvist</w:t>
-      </w:r>
-    </w:p>
-    <w:p>
-      <w:pPr>
-        <w:rPr>
-          <w:rFonts w:asciiTheme="minorHAnsi" w:hAnsiTheme="minorHAnsi"/>
-          <w:b/>
-        </w:rPr>
-      </w:pPr>
-      <w:proofErr w:type="spellStart"/>
-      <w:r>
-        <w:rPr>
-          <w:rFonts w:asciiTheme="minorHAnsi" w:hAnsiTheme="minorHAnsi"/>
-          <w:b/>
-        </w:rPr>
-        <w:t>LiU</w:t>
-      </w:r>
-      <w:proofErr w:type="spellEnd"/>
-      <w:r>
-        <w:rPr>
-          <w:rFonts w:asciiTheme="minorHAnsi" w:hAnsiTheme="minorHAnsi"/>
-          <w:b/>
-        </w:rPr>
-        <w:t xml:space="preserve"> ID:</w:t>
-      </w:r>
-      <w:r>
-        <w:rPr>
-          <w:rFonts w:asciiTheme="minorHAnsi" w:hAnsiTheme="minorHAnsi"/>
-          <w:b/>
-        </w:rPr>
-        <w:t xml:space="preserve"> samhe463</w:t>
-      </w:r>
-    </w:p>
-    <w:p>
-      <w:pPr>
-        <w:rPr>
-          <w:rFonts w:asciiTheme="minorHAnsi" w:hAnsiTheme="minorHAnsi"/>
-          <w:b/>
-          <w:lang w:val="en-US"/>
-        </w:rPr>
-      </w:pPr>
-      <w:proofErr w:type="spellStart"/>
-      <w:r>
-        <w:rPr>
-          <w:rFonts w:asciiTheme="minorHAnsi" w:hAnsiTheme="minorHAnsi"/>
-          <w:b/>
-          <w:lang w:val="en-US"/>
-        </w:rPr>
-        <w:t>Epost</w:t>
-      </w:r>
-      <w:proofErr w:type="spellEnd"/>
-      <w:r>
-        <w:rPr>
-          <w:rFonts w:asciiTheme="minorHAnsi" w:hAnsiTheme="minorHAnsi"/>
-          <w:b/>
-          <w:lang w:val="en-US"/>
-        </w:rPr>
-        <w:t xml:space="preserve">: </w:t>
-      </w:r>
-      <w:r>
-        <w:rPr>
-          <w:rFonts w:asciiTheme="minorHAnsi" w:hAnsiTheme="minorHAnsi"/>
-          <w:b/>
-          <w:lang w:val="en-US"/>
-        </w:rPr>
-        <w:t>samhe463@student.liu.se</w:t>
-      </w:r>
-    </w:p>
-    <w:p>
-      <w:pPr>
-        <w:rPr>
-          <w:rFonts w:asciiTheme="minorHAnsi" w:hAnsiTheme="minorHAnsi"/>
-          <w:b/>
-          <w:lang w:val="en-US"/>
-        </w:rPr>
-      </w:pPr>
-      <w:r>
-        <w:rPr>
-          <w:rFonts w:asciiTheme="minorHAnsi" w:hAnsiTheme="minorHAnsi"/>
-          <w:b/>
-          <w:lang w:val="en-US"/>
-        </w:rPr>
-        <w:t>Program:</w:t>
-      </w:r>
-      <w:r>
-        <w:rPr>
-          <w:rFonts w:asciiTheme="minorHAnsi" w:hAnsiTheme="minorHAnsi"/>
-          <w:b/>
-          <w:lang w:val="en-US"/>
-        </w:rPr>
-        <w:t xml:space="preserve"> </w:t>
-      </w:r>
-      <w:proofErr w:type="spellStart"/>
-      <w:r>
-        <w:rPr>
-          <w:rFonts w:asciiTheme="minorHAnsi" w:hAnsiTheme="minorHAnsi"/>
-          <w:b/>
-          <w:lang w:val="en-US"/>
-        </w:rPr>
-        <w:t>Me</w:t>
-      </w:r>
-      <w:r>
-        <w:rPr>
-          <w:rFonts w:asciiTheme="minorHAnsi" w:hAnsiTheme="minorHAnsi"/>
-          <w:b/>
-          <w:lang w:val="en-US"/>
-        </w:rPr>
-        <w:t>dieteknik</w:t>
-      </w:r>
-      <w:proofErr w:type="spellEnd"/>
-    </w:p>
-    <w:p>
-      <w:pPr>
-        <w:rPr>
-          <w:rFonts w:asciiTheme="minorHAnsi" w:hAnsiTheme="minorHAnsi"/>
-          <w:b/>
-          <w:lang w:val="en-US"/>
-        </w:rPr>
-      </w:pPr>
-    </w:p>
-    <w:p>
-      <w:pPr>
-        <w:rPr>
-          <w:rFonts w:asciiTheme="minorHAnsi" w:hAnsiTheme="minorHAnsi"/>
-          <w:lang w:val="en-US"/>
-        </w:rPr>
-      </w:pPr>
-    </w:p>
-    <w:p>
-      <w:pPr>
-        <w:rPr>
-          <w:rFonts w:asciiTheme="minorHAnsi" w:hAnsiTheme="minorHAnsi"/>
-          <w:lang w:val="en-US"/>
+        </w:rPr>
+      </w:pPr>
+    </w:p>
+    <w:p>
+      <w:pPr>
+        <w:rPr>
+          <w:rFonts w:asciiTheme="minorHAnsi" w:hAnsiTheme="minorHAnsi"/>
         </w:rPr>
       </w:pPr>
     </w:p>
@@ -470,7 +412,6 @@
         <w:rPr>
           <w:rFonts w:asciiTheme="minorHAnsi" w:hAnsiTheme="minorHAnsi"/>
           <w:sz w:val="32"/>
-          <w:lang w:val="en-US"/>
           <w14:shadow w14:blurRad="50800" w14:dist="38100" w14:dir="2700000" w14:sx="100000" w14:sy="100000" w14:kx="0" w14:ky="0" w14:algn="tl">
             <w14:srgbClr w14:val="000000">
               <w14:alpha w14:val="60000"/>
@@ -484,7 +425,6 @@
         <w:rPr>
           <w:rFonts w:asciiTheme="minorHAnsi" w:hAnsiTheme="minorHAnsi"/>
           <w:sz w:val="32"/>
-          <w:lang w:val="en-US"/>
           <w14:shadow w14:blurRad="50800" w14:dist="38100" w14:dir="2700000" w14:sx="100000" w14:sy="100000" w14:kx="0" w14:ky="0" w14:algn="tl">
             <w14:srgbClr w14:val="000000">
               <w14:alpha w14:val="60000"/>
@@ -498,7 +438,6 @@
         <w:rPr>
           <w:rFonts w:asciiTheme="minorHAnsi" w:hAnsiTheme="minorHAnsi"/>
           <w:sz w:val="32"/>
-          <w:lang w:val="en-US"/>
           <w14:shadow w14:blurRad="50800" w14:dist="38100" w14:dir="2700000" w14:sx="100000" w14:sy="100000" w14:kx="0" w14:ky="0" w14:algn="tl">
             <w14:srgbClr w14:val="000000">
               <w14:alpha w14:val="60000"/>
@@ -510,7 +449,6 @@
         <w:rPr>
           <w:rFonts w:asciiTheme="minorHAnsi" w:hAnsiTheme="minorHAnsi"/>
           <w:sz w:val="32"/>
-          <w:lang w:val="en-US"/>
           <w14:shadow w14:blurRad="50800" w14:dist="38100" w14:dir="2700000" w14:sx="100000" w14:sy="100000" w14:kx="0" w14:ky="0" w14:algn="tl">
             <w14:srgbClr w14:val="000000">
               <w14:alpha w14:val="60000"/>
@@ -1135,6 +1073,16 @@
     </w:p>
     <w:p>
       <w:pPr>
+        <w:pStyle w:val="BodyText2"/>
+        <w:rPr>
+          <w:rFonts w:asciiTheme="minorHAnsi" w:hAnsiTheme="minorHAnsi"/>
+          <w:i w:val="0"/>
+          <w:sz w:val="28"/>
+        </w:rPr>
+      </w:pPr>
+    </w:p>
+    <w:p>
+      <w:pPr>
         <w:pStyle w:val="Heading2"/>
         <w:numPr>
           <w:ilvl w:val="0"/>
@@ -1142,6 +1090,7 @@
         </w:numPr>
       </w:pPr>
       <w:r>
+        <w:lastRenderedPageBreak/>
         <w:t xml:space="preserve">Tidskontinuerliga System: </w:t>
       </w:r>
       <w:proofErr w:type="spellStart"/>
@@ -1176,7 +1125,6 @@
           <w:rFonts w:asciiTheme="minorHAnsi" w:hAnsiTheme="minorHAnsi"/>
           <w:i w:val="0"/>
         </w:rPr>
-        <w:lastRenderedPageBreak/>
         <w:tab/>
       </w:r>
       <w:r>
@@ -4323,7 +4271,6 @@
         <w:t xml:space="preserve">-funktionen </w:t>
       </w:r>
       <w:proofErr w:type="spellStart"/>
-      <w:proofErr w:type="gramStart"/>
       <w:r>
         <w:rPr>
           <w:rFonts w:ascii="Consolas" w:hAnsi="Consolas"/>
@@ -4340,7 +4287,6 @@
         <w:t>(</w:t>
       </w:r>
       <w:proofErr w:type="spellStart"/>
-      <w:proofErr w:type="gramEnd"/>
       <w:r>
         <w:rPr>
           <w:rFonts w:ascii="Consolas" w:hAnsi="Consolas"/>
@@ -4410,7 +4356,6 @@
         <w:t xml:space="preserve">ktionen </w:t>
       </w:r>
       <w:proofErr w:type="spellStart"/>
-      <w:proofErr w:type="gramStart"/>
       <w:r>
         <w:rPr>
           <w:rFonts w:ascii="Consolas" w:eastAsiaTheme="minorHAnsi" w:hAnsi="Consolas" w:cs="Courier New"/>
@@ -4450,7 +4395,6 @@
         <w:t>TransferFunction</w:t>
       </w:r>
       <w:proofErr w:type="spellEnd"/>
-      <w:proofErr w:type="gramEnd"/>
       <w:r>
         <w:rPr>
           <w:rFonts w:asciiTheme="minorHAnsi" w:hAnsiTheme="minorHAnsi"/>
@@ -4597,7 +4541,6 @@
           <w:lang w:val="en-US"/>
         </w:rPr>
       </w:pPr>
-      <w:proofErr w:type="gramStart"/>
       <w:r>
         <w:rPr>
           <w:rFonts w:ascii="Courier New" w:hAnsi="Courier New" w:cs="Courier New"/>
@@ -4620,7 +4563,6 @@
         </w:rPr>
         <w:t>ode(</w:t>
       </w:r>
-      <w:proofErr w:type="gramEnd"/>
       <w:r>
         <w:rPr>
           <w:rFonts w:ascii="Courier New" w:hAnsi="Courier New" w:cs="Courier New"/>
@@ -4714,29 +4656,7 @@
                 <w:szCs w:val="24"/>
                 <w:lang w:val="en-US"/>
               </w:rPr>
-              <m:t>M</m:t>
-            </m:r>
-            <m:r>
-              <m:rPr>
-                <m:sty m:val="bi"/>
-              </m:rPr>
-              <w:rPr>
-                <w:rFonts w:ascii="Cambria Math" w:hAnsi="Cambria Math" w:cs="Courier New"/>
-                <w:szCs w:val="24"/>
-                <w:lang w:val="en-US"/>
-              </w:rPr>
-              <m:t>-</m:t>
-            </m:r>
-            <m:r>
-              <m:rPr>
-                <m:sty m:val="bi"/>
-              </m:rPr>
-              <w:rPr>
-                <w:rFonts w:ascii="Cambria Math" w:hAnsi="Cambria Math" w:cs="Courier New"/>
-                <w:szCs w:val="24"/>
-                <w:lang w:val="en-US"/>
-              </w:rPr>
-              <m:t>1</m:t>
+              <m:t>M-1</m:t>
             </m:r>
           </m:sub>
         </m:sSub>
@@ -4784,29 +4704,7 @@
                 <w:szCs w:val="24"/>
                 <w:lang w:val="en-US"/>
               </w:rPr>
-              <m:t>M</m:t>
-            </m:r>
-            <m:r>
-              <m:rPr>
-                <m:sty m:val="bi"/>
-              </m:rPr>
-              <w:rPr>
-                <w:rFonts w:ascii="Cambria Math" w:hAnsi="Cambria Math" w:cs="Courier New"/>
-                <w:szCs w:val="24"/>
-                <w:lang w:val="en-US"/>
-              </w:rPr>
-              <m:t>-</m:t>
-            </m:r>
-            <m:r>
-              <m:rPr>
-                <m:sty m:val="bi"/>
-              </m:rPr>
-              <w:rPr>
-                <w:rFonts w:ascii="Cambria Math" w:hAnsi="Cambria Math" w:cs="Courier New"/>
-                <w:szCs w:val="24"/>
-                <w:lang w:val="en-US"/>
-              </w:rPr>
-              <m:t>2</m:t>
+              <m:t>M-2</m:t>
             </m:r>
           </m:sub>
         </m:sSub>
@@ -4981,18 +4879,7 @@
                 <w:szCs w:val="24"/>
                 <w:lang w:val="en-US"/>
               </w:rPr>
-              <m:t>-</m:t>
-            </m:r>
-            <m:r>
-              <m:rPr>
-                <m:sty m:val="bi"/>
-              </m:rPr>
-              <w:rPr>
-                <w:rFonts w:ascii="Cambria Math" w:hAnsi="Cambria Math" w:cs="Courier New"/>
-                <w:szCs w:val="24"/>
-                <w:lang w:val="en-US"/>
-              </w:rPr>
-              <m:t>1</m:t>
+              <m:t>-1</m:t>
             </m:r>
           </m:sub>
         </m:sSub>
@@ -5050,18 +4937,7 @@
                 <w:szCs w:val="24"/>
                 <w:lang w:val="en-US"/>
               </w:rPr>
-              <m:t>-</m:t>
-            </m:r>
-            <m:r>
-              <m:rPr>
-                <m:sty m:val="bi"/>
-              </m:rPr>
-              <w:rPr>
-                <w:rFonts w:ascii="Cambria Math" w:hAnsi="Cambria Math" w:cs="Courier New"/>
-                <w:szCs w:val="24"/>
-                <w:lang w:val="en-US"/>
-              </w:rPr>
-              <m:t>2</m:t>
+              <m:t>-2</m:t>
             </m:r>
           </m:sub>
         </m:sSub>
@@ -5328,7 +5204,6 @@
         <w:t xml:space="preserve"> </w:t>
       </w:r>
       <w:proofErr w:type="spellStart"/>
-      <w:proofErr w:type="gramStart"/>
       <w:r>
         <w:rPr>
           <w:rFonts w:ascii="Consolas" w:eastAsiaTheme="minorHAnsi" w:hAnsi="Consolas" w:cs="Courier New"/>
@@ -5362,7 +5237,6 @@
         <w:t>pyplot</w:t>
       </w:r>
       <w:proofErr w:type="spellEnd"/>
-      <w:proofErr w:type="gramEnd"/>
       <w:r>
         <w:rPr>
           <w:rFonts w:ascii="Consolas" w:eastAsiaTheme="minorHAnsi" w:hAnsi="Consolas" w:cs="Courier New"/>
@@ -5470,7 +5344,6 @@
         <w:t xml:space="preserve"> </w:t>
       </w:r>
       <w:proofErr w:type="spellStart"/>
-      <w:proofErr w:type="gramStart"/>
       <w:r>
         <w:rPr>
           <w:rFonts w:ascii="Consolas" w:eastAsiaTheme="minorHAnsi" w:hAnsi="Consolas" w:cs="Courier New"/>
@@ -5504,7 +5377,6 @@
         <w:t>TransferFunction</w:t>
       </w:r>
       <w:proofErr w:type="spellEnd"/>
-      <w:proofErr w:type="gramEnd"/>
       <w:r>
         <w:rPr>
           <w:rFonts w:ascii="Consolas" w:eastAsiaTheme="minorHAnsi" w:hAnsi="Consolas" w:cs="Courier New"/>
@@ -6050,7 +5922,6 @@
         <w:t xml:space="preserve"> </w:t>
       </w:r>
       <w:proofErr w:type="spellStart"/>
-      <w:proofErr w:type="gramStart"/>
       <w:r>
         <w:rPr>
           <w:rFonts w:ascii="Consolas" w:eastAsiaTheme="minorHAnsi" w:hAnsi="Consolas" w:cs="Courier New"/>
@@ -6084,7 +5955,6 @@
         <w:t>bode</w:t>
       </w:r>
       <w:proofErr w:type="spellEnd"/>
-      <w:proofErr w:type="gramEnd"/>
       <w:r>
         <w:rPr>
           <w:rFonts w:ascii="Consolas" w:eastAsiaTheme="minorHAnsi" w:hAnsi="Consolas" w:cs="Courier New"/>
@@ -6150,7 +6020,6 @@
         </w:rPr>
       </w:pPr>
       <w:proofErr w:type="spellStart"/>
-      <w:proofErr w:type="gramStart"/>
       <w:r>
         <w:rPr>
           <w:rFonts w:ascii="Consolas" w:eastAsiaTheme="minorHAnsi" w:hAnsi="Consolas" w:cs="Courier New"/>
@@ -6184,7 +6053,6 @@
         <w:t>figure</w:t>
       </w:r>
       <w:proofErr w:type="spellEnd"/>
-      <w:proofErr w:type="gramEnd"/>
       <w:r>
         <w:rPr>
           <w:rFonts w:ascii="Consolas" w:eastAsiaTheme="minorHAnsi" w:hAnsi="Consolas" w:cs="Courier New"/>
@@ -6213,7 +6081,6 @@
         </w:rPr>
       </w:pPr>
       <w:proofErr w:type="spellStart"/>
-      <w:proofErr w:type="gramStart"/>
       <w:r>
         <w:rPr>
           <w:rFonts w:ascii="Consolas" w:eastAsiaTheme="minorHAnsi" w:hAnsi="Consolas" w:cs="Courier New"/>
@@ -6247,7 +6114,6 @@
         <w:t>semilogx</w:t>
       </w:r>
       <w:proofErr w:type="spellEnd"/>
-      <w:proofErr w:type="gramEnd"/>
       <w:r>
         <w:rPr>
           <w:rFonts w:ascii="Consolas" w:eastAsiaTheme="minorHAnsi" w:hAnsi="Consolas" w:cs="Courier New"/>
@@ -6355,7 +6221,6 @@
         </w:rPr>
       </w:pPr>
       <w:proofErr w:type="spellStart"/>
-      <w:proofErr w:type="gramStart"/>
       <w:r>
         <w:rPr>
           <w:rFonts w:ascii="Consolas" w:eastAsiaTheme="minorHAnsi" w:hAnsi="Consolas" w:cs="Courier New"/>
@@ -6389,7 +6254,6 @@
         <w:t>figure</w:t>
       </w:r>
       <w:proofErr w:type="spellEnd"/>
-      <w:proofErr w:type="gramEnd"/>
       <w:r>
         <w:rPr>
           <w:rFonts w:ascii="Consolas" w:eastAsiaTheme="minorHAnsi" w:hAnsi="Consolas" w:cs="Courier New"/>
@@ -6418,7 +6282,6 @@
         </w:rPr>
       </w:pPr>
       <w:proofErr w:type="spellStart"/>
-      <w:proofErr w:type="gramStart"/>
       <w:r>
         <w:rPr>
           <w:rFonts w:ascii="Consolas" w:eastAsiaTheme="minorHAnsi" w:hAnsi="Consolas" w:cs="Courier New"/>
@@ -6452,7 +6315,6 @@
         <w:t>semilogx</w:t>
       </w:r>
       <w:proofErr w:type="spellEnd"/>
-      <w:proofErr w:type="gramEnd"/>
       <w:r>
         <w:rPr>
           <w:rFonts w:ascii="Consolas" w:eastAsiaTheme="minorHAnsi" w:hAnsi="Consolas" w:cs="Courier New"/>
@@ -6544,7 +6406,6 @@
         </w:rPr>
       </w:pPr>
       <w:proofErr w:type="spellStart"/>
-      <w:proofErr w:type="gramStart"/>
       <w:r>
         <w:rPr>
           <w:rFonts w:ascii="Consolas" w:eastAsiaTheme="minorHAnsi" w:hAnsi="Consolas" w:cs="Courier New"/>
@@ -6584,7 +6445,6 @@
         <w:t>show</w:t>
       </w:r>
       <w:proofErr w:type="spellEnd"/>
-      <w:proofErr w:type="gramEnd"/>
       <w:r>
         <w:rPr>
           <w:rFonts w:ascii="Consolas" w:eastAsiaTheme="minorHAnsi" w:hAnsi="Consolas" w:cs="Courier New"/>
@@ -7397,7 +7257,6 @@
                 <m:t>∠</m:t>
               </m:r>
             </m:oMath>
-            <w:proofErr w:type="gramStart"/>
             <w:r>
               <w:rPr>
                 <w:rFonts w:ascii="Cambria" w:hAnsi="Cambria"/>
@@ -7405,7 +7264,6 @@
               </w:rPr>
               <w:t>H(</w:t>
             </w:r>
-            <w:proofErr w:type="gramEnd"/>
             <m:oMath>
               <m:r>
                 <w:rPr>
@@ -7450,8 +7308,16 @@
               <w:rPr>
                 <w:rFonts w:asciiTheme="minorHAnsi" w:hAnsiTheme="minorHAnsi"/>
               </w:rPr>
-              <w:t>4.51</w:t>
+              <w:t xml:space="preserve">-101.6 </w:t>
             </w:r>
+            <w:proofErr w:type="spellStart"/>
+            <w:r>
+              <w:rPr>
+                <w:rFonts w:asciiTheme="minorHAnsi" w:hAnsiTheme="minorHAnsi"/>
+              </w:rPr>
+              <w:t>degrees</w:t>
+            </w:r>
+            <w:proofErr w:type="spellEnd"/>
           </w:p>
         </w:tc>
       </w:tr>
@@ -7918,9 +7784,9 @@
               </wp:anchor>
             </w:drawing>
           </mc:Choice>
-          <mc:Fallback xmlns:w16sdtdh="http://schemas.microsoft.com/office/word/2020/wordml/sdtdatahash" xmlns:w16="http://schemas.microsoft.com/office/word/2018/wordml" xmlns:w16cex="http://schemas.microsoft.com/office/word/2018/wordml/cex" xmlns:oel="http://schemas.microsoft.com/office/2019/extlst">
+          <mc:Fallback>
             <w:pict>
-              <v:group w14:anchorId="00056533" id="Group 3" o:spid="_x0000_s1026" style="position:absolute;left:0;text-align:left;margin-left:24.7pt;margin-top:8.8pt;width:436.55pt;height:60.9pt;z-index:251666432;mso-height-relative:margin" coordsize="55440,7737" o:gfxdata="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">
+              <v:group w14:anchorId="00056533" id="Group 3" o:spid="_x0000_s1026" style="position:absolute;left:0;text-align:left;margin-left:24.7pt;margin-top:8.8pt;width:436.55pt;height:60.9pt;z-index:251666432;mso-height-relative:margin" coordsize="55440,7737" o:gfxdata="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">
                 <v:group id="Group 2" o:spid="_x0000_s1027" style="position:absolute;left:14712;top:527;width:24618;height:7210" coordsize="24618,7209" o:gfxdata="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">
                   <v:rect id="Rektangel 45" o:spid="_x0000_s1028" style="position:absolute;left:8264;width:10141;height:7209;visibility:visible;mso-wrap-style:square;v-text-anchor:middle" o:gfxdata="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" fillcolor="white [3212]" strokecolor="black [3213]" strokeweight="1pt"/>
                   <v:shapetype id="_x0000_t202" coordsize="21600,21600" o:spt="202" path="m,l,21600r21600,l21600,xe">
@@ -8080,11 +7946,9 @@
       <w:r>
         <w:t xml:space="preserve"> i låga frekvenser enligt </w:t>
       </w:r>
-      <w:proofErr w:type="gramStart"/>
-      <w:r>
-        <w:t>fasgångsgrafen..</w:t>
-      </w:r>
-      <w:proofErr w:type="gramEnd"/>
+      <w:r>
+        <w:t>fasgångsgrafen.</w:t>
+      </w:r>
       <w:r>
         <w:t xml:space="preserve"> </w:t>
       </w:r>
@@ -8275,8 +8139,6 @@
           <w:szCs w:val="32"/>
         </w:rPr>
       </w:pPr>
-      <w:bookmarkStart w:id="0" w:name="_GoBack"/>
-      <w:bookmarkEnd w:id="0"/>
     </w:p>
     <w:p>
       <w:pPr>
@@ -8874,10 +8736,10 @@
             <v:path o:extrusionok="f" gradientshapeok="t" o:connecttype="rect"/>
             <o:lock v:ext="edit" aspectratio="t"/>
           </v:shapetype>
-          <v:shape id="_x0000_i1025" type="#_x0000_t75" style="width:24.75pt;height:16.5pt" o:ole="">
+          <v:shape id="_x0000_i1025" type="#_x0000_t75" style="width:24.5pt;height:16.55pt" o:ole="">
             <v:imagedata r:id="rId12" o:title=""/>
           </v:shape>
-          <o:OLEObject Type="Embed" ProgID="Equation.3" ShapeID="_x0000_i1025" DrawAspect="Content" ObjectID="_1777797875" r:id="rId13"/>
+          <o:OLEObject Type="Embed" ProgID="Equation.3" ShapeID="_x0000_i1025" DrawAspect="Content" ObjectID="_1777810369" r:id="rId13"/>
         </w:object>
       </w:r>
       <w:r>
@@ -9567,9 +9429,9 @@
               </wp:anchor>
             </w:drawing>
           </mc:Choice>
-          <mc:Fallback xmlns:w16sdtdh="http://schemas.microsoft.com/office/word/2020/wordml/sdtdatahash" xmlns:w16="http://schemas.microsoft.com/office/word/2018/wordml" xmlns:w16cex="http://schemas.microsoft.com/office/word/2018/wordml/cex" xmlns:oel="http://schemas.microsoft.com/office/2019/extlst">
+          <mc:Fallback>
             <w:pict>
-              <v:shape w14:anchorId="6F902056" id="Textruta 25" o:spid="_x0000_s1034" type="#_x0000_t202" style="position:absolute;margin-left:21.45pt;margin-top:17.15pt;width:400.05pt;height:54.9pt;z-index:251669504;visibility:visible;mso-wrap-style:square;mso-width-percent:0;mso-height-percent:0;mso-wrap-distance-left:9pt;mso-wrap-distance-top:0;mso-wrap-distance-right:9pt;mso-wrap-distance-bottom:0;mso-position-horizontal:absolute;mso-position-horizontal-relative:text;mso-position-vertical:absolute;mso-position-vertical-relative:text;mso-width-percent:0;mso-height-percent:0;mso-width-relative:margin;mso-height-relative:margin;v-text-anchor:top" o:gfxdata="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" fillcolor="white [3201]" stroked="f" strokeweight=".5pt">
+              <v:shape w14:anchorId="6F902056" id="Textruta 25" o:spid="_x0000_s1034" type="#_x0000_t202" style="position:absolute;margin-left:21.45pt;margin-top:17.15pt;width:400.05pt;height:54.9pt;z-index:251669504;visibility:visible;mso-wrap-style:square;mso-width-percent:0;mso-height-percent:0;mso-wrap-distance-left:9pt;mso-wrap-distance-top:0;mso-wrap-distance-right:9pt;mso-wrap-distance-bottom:0;mso-position-horizontal:absolute;mso-position-horizontal-relative:text;mso-position-vertical:absolute;mso-position-vertical-relative:text;mso-width-percent:0;mso-height-percent:0;mso-width-relative:margin;mso-height-relative:margin;v-text-anchor:top" o:gfxdata="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" fillcolor="white [3201]" stroked="f" strokeweight=".5pt">
                 <v:textbox>
                   <w:txbxContent>
                     <w:p>
@@ -9857,7 +9719,7 @@
               </wp:anchor>
             </w:drawing>
           </mc:Choice>
-          <mc:Fallback xmlns:w16sdtdh="http://schemas.microsoft.com/office/word/2020/wordml/sdtdatahash" xmlns:w16="http://schemas.microsoft.com/office/word/2018/wordml" xmlns:w16cex="http://schemas.microsoft.com/office/word/2018/wordml/cex" xmlns:oel="http://schemas.microsoft.com/office/2019/extlst">
+          <mc:Fallback xmlns:oel="http://schemas.microsoft.com/office/2019/extlst" xmlns:w16cex="http://schemas.microsoft.com/office/word/2018/wordml/cex" xmlns:w16="http://schemas.microsoft.com/office/word/2018/wordml" xmlns:w16sdtdh="http://schemas.microsoft.com/office/word/2020/wordml/sdtdatahash">
             <w:pict>
               <v:rect w14:anchorId="2EA835E6" id="Rektangel 26" o:spid="_x0000_s1026" style="position:absolute;margin-left:7.6pt;margin-top:14.85pt;width:417.05pt;height:60pt;z-index:251668480;visibility:visible;mso-wrap-style:square;mso-width-percent:0;mso-height-percent:0;mso-wrap-distance-left:9pt;mso-wrap-distance-top:0;mso-wrap-distance-right:9pt;mso-wrap-distance-bottom:0;mso-position-horizontal:absolute;mso-position-horizontal-relative:margin;mso-position-vertical:absolute;mso-position-vertical-relative:text;mso-width-percent:0;mso-height-percent:0;mso-width-relative:margin;mso-height-relative:margin;v-text-anchor:middle" o:gfxdata="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" filled="f" strokecolor="black [3213]" strokeweight="1.5pt">
                 <w10:wrap type="topAndBottom" anchorx="margin"/>
@@ -10002,8 +9864,60 @@
         <w:rPr>
           <w:rFonts w:asciiTheme="minorHAnsi" w:hAnsiTheme="minorHAnsi"/>
           <w:i w:val="0"/>
-        </w:rPr>
-      </w:pPr>
+          <w:lang w:val="en-US"/>
+        </w:rPr>
+      </w:pPr>
+      <w:r>
+        <w:rPr>
+          <w:rFonts w:asciiTheme="minorHAnsi" w:hAnsiTheme="minorHAnsi"/>
+          <w:i w:val="0"/>
+          <w:noProof/>
+          <w:lang w:val="en-US"/>
+          <w14:ligatures w14:val="standardContextual"/>
+        </w:rPr>
+        <w:lastRenderedPageBreak/>
+        <w:drawing>
+          <wp:inline distT="0" distB="0" distL="0" distR="0" wp14:anchorId="18F0F451" wp14:editId="2ED2FB67">
+            <wp:extent cx="5760720" cy="8188325"/>
+            <wp:effectExtent l="0" t="0" r="0" b="3175"/>
+            <wp:docPr id="6" name="Picture 6"/>
+            <wp:cNvGraphicFramePr>
+              <a:graphicFrameLocks xmlns:a="http://schemas.openxmlformats.org/drawingml/2006/main" noChangeAspect="1"/>
+            </wp:cNvGraphicFramePr>
+            <a:graphic xmlns:a="http://schemas.openxmlformats.org/drawingml/2006/main">
+              <a:graphicData uri="http://schemas.openxmlformats.org/drawingml/2006/picture">
+                <pic:pic xmlns:pic="http://schemas.openxmlformats.org/drawingml/2006/picture">
+                  <pic:nvPicPr>
+                    <pic:cNvPr id="6" name="7.1.jpg"/>
+                    <pic:cNvPicPr/>
+                  </pic:nvPicPr>
+                  <pic:blipFill>
+                    <a:blip r:embed="rId14" cstate="print">
+                      <a:extLst>
+                        <a:ext uri="{28A0092B-C50C-407E-A947-70E740481C1C}">
+                          <a14:useLocalDpi xmlns:a14="http://schemas.microsoft.com/office/drawing/2010/main" val="0"/>
+                        </a:ext>
+                      </a:extLst>
+                    </a:blip>
+                    <a:stretch>
+                      <a:fillRect/>
+                    </a:stretch>
+                  </pic:blipFill>
+                  <pic:spPr>
+                    <a:xfrm>
+                      <a:off x="0" y="0"/>
+                      <a:ext cx="5760720" cy="8188325"/>
+                    </a:xfrm>
+                    <a:prstGeom prst="rect">
+                      <a:avLst/>
+                    </a:prstGeom>
+                  </pic:spPr>
+                </pic:pic>
+              </a:graphicData>
+            </a:graphic>
+          </wp:inline>
+        </w:drawing>
+      </w:r>
     </w:p>
     <w:p>
       <w:pPr>
@@ -10011,6 +9925,17 @@
         <w:rPr>
           <w:rFonts w:asciiTheme="minorHAnsi" w:hAnsiTheme="minorHAnsi"/>
           <w:i w:val="0"/>
+          <w:lang w:val="en-US"/>
+        </w:rPr>
+      </w:pPr>
+    </w:p>
+    <w:p>
+      <w:pPr>
+        <w:pStyle w:val="BodyTextIndent"/>
+        <w:rPr>
+          <w:rFonts w:asciiTheme="minorHAnsi" w:hAnsiTheme="minorHAnsi"/>
+          <w:i w:val="0"/>
+          <w:lang w:val="en-US"/>
         </w:rPr>
       </w:pPr>
     </w:p>
@@ -10031,6 +9956,7 @@
           <w:rFonts w:asciiTheme="minorHAnsi" w:hAnsiTheme="minorHAnsi"/>
           <w:i w:val="0"/>
         </w:rPr>
+        <w:lastRenderedPageBreak/>
         <w:t xml:space="preserve">Skriv ett </w:t>
       </w:r>
       <w:r>
@@ -10126,6 +10052,75 @@
     <w:p>
       <w:pPr>
         <w:pStyle w:val="BodyTextIndent"/>
+        <w:ind w:left="792"/>
+        <w:rPr>
+          <w:rFonts w:asciiTheme="minorHAnsi" w:hAnsiTheme="minorHAnsi"/>
+          <w:i w:val="0"/>
+        </w:rPr>
+      </w:pPr>
+    </w:p>
+    <w:p>
+      <w:pPr>
+        <w:pStyle w:val="BodyTextIndent"/>
+        <w:ind w:left="792"/>
+        <w:rPr>
+          <w:rFonts w:asciiTheme="minorHAnsi" w:hAnsiTheme="minorHAnsi"/>
+          <w:i w:val="0"/>
+        </w:rPr>
+      </w:pPr>
+      <w:r>
+        <w:rPr>
+          <w:rFonts w:asciiTheme="minorHAnsi" w:hAnsiTheme="minorHAnsi"/>
+          <w:i w:val="0"/>
+          <w:noProof/>
+          <w14:ligatures w14:val="standardContextual"/>
+        </w:rPr>
+        <w:drawing>
+          <wp:inline distT="0" distB="0" distL="0" distR="0" wp14:anchorId="43C78AD8" wp14:editId="73D047DF">
+            <wp:extent cx="5333333" cy="4000000"/>
+            <wp:effectExtent l="0" t="0" r="1270" b="635"/>
+            <wp:docPr id="9" name="Picture 9"/>
+            <wp:cNvGraphicFramePr>
+              <a:graphicFrameLocks xmlns:a="http://schemas.openxmlformats.org/drawingml/2006/main" noChangeAspect="1"/>
+            </wp:cNvGraphicFramePr>
+            <a:graphic xmlns:a="http://schemas.openxmlformats.org/drawingml/2006/main">
+              <a:graphicData uri="http://schemas.openxmlformats.org/drawingml/2006/picture">
+                <pic:pic xmlns:pic="http://schemas.openxmlformats.org/drawingml/2006/picture">
+                  <pic:nvPicPr>
+                    <pic:cNvPr id="9" name="upg7.png"/>
+                    <pic:cNvPicPr/>
+                  </pic:nvPicPr>
+                  <pic:blipFill>
+                    <a:blip r:embed="rId15">
+                      <a:extLst>
+                        <a:ext uri="{28A0092B-C50C-407E-A947-70E740481C1C}">
+                          <a14:useLocalDpi xmlns:a14="http://schemas.microsoft.com/office/drawing/2010/main" val="0"/>
+                        </a:ext>
+                      </a:extLst>
+                    </a:blip>
+                    <a:stretch>
+                      <a:fillRect/>
+                    </a:stretch>
+                  </pic:blipFill>
+                  <pic:spPr>
+                    <a:xfrm>
+                      <a:off x="0" y="0"/>
+                      <a:ext cx="5333333" cy="4000000"/>
+                    </a:xfrm>
+                    <a:prstGeom prst="rect">
+                      <a:avLst/>
+                    </a:prstGeom>
+                  </pic:spPr>
+                </pic:pic>
+              </a:graphicData>
+            </a:graphic>
+          </wp:inline>
+        </w:drawing>
+      </w:r>
+    </w:p>
+    <w:p>
+      <w:pPr>
+        <w:pStyle w:val="BodyTextIndent"/>
         <w:ind w:left="1304"/>
         <w:rPr>
           <w:rFonts w:asciiTheme="minorHAnsi" w:hAnsiTheme="minorHAnsi"/>
@@ -10268,6 +10263,66 @@
     </w:p>
     <w:p>
       <w:pPr>
+        <w:pStyle w:val="BodyTextIndent"/>
+        <w:ind w:left="360"/>
+        <w:rPr>
+          <w:rFonts w:asciiTheme="minorHAnsi" w:hAnsiTheme="minorHAnsi"/>
+          <w:i w:val="0"/>
+        </w:rPr>
+      </w:pPr>
+      <w:r>
+        <w:rPr>
+          <w:rFonts w:asciiTheme="minorHAnsi" w:hAnsiTheme="minorHAnsi"/>
+          <w:i w:val="0"/>
+          <w:noProof/>
+          <w14:ligatures w14:val="standardContextual"/>
+        </w:rPr>
+        <w:lastRenderedPageBreak/>
+        <w:drawing>
+          <wp:inline distT="0" distB="0" distL="0" distR="0" wp14:anchorId="6D2E328E" wp14:editId="35DB744E">
+            <wp:extent cx="5760720" cy="3598545"/>
+            <wp:effectExtent l="0" t="0" r="0" b="1905"/>
+            <wp:docPr id="8" name="Picture 8"/>
+            <wp:cNvGraphicFramePr>
+              <a:graphicFrameLocks xmlns:a="http://schemas.openxmlformats.org/drawingml/2006/main" noChangeAspect="1"/>
+            </wp:cNvGraphicFramePr>
+            <a:graphic xmlns:a="http://schemas.openxmlformats.org/drawingml/2006/main">
+              <a:graphicData uri="http://schemas.openxmlformats.org/drawingml/2006/picture">
+                <pic:pic xmlns:pic="http://schemas.openxmlformats.org/drawingml/2006/picture">
+                  <pic:nvPicPr>
+                    <pic:cNvPr id="8" name="8.jpg"/>
+                    <pic:cNvPicPr/>
+                  </pic:nvPicPr>
+                  <pic:blipFill>
+                    <a:blip r:embed="rId16">
+                      <a:extLst>
+                        <a:ext uri="{28A0092B-C50C-407E-A947-70E740481C1C}">
+                          <a14:useLocalDpi xmlns:a14="http://schemas.microsoft.com/office/drawing/2010/main" val="0"/>
+                        </a:ext>
+                      </a:extLst>
+                    </a:blip>
+                    <a:stretch>
+                      <a:fillRect/>
+                    </a:stretch>
+                  </pic:blipFill>
+                  <pic:spPr>
+                    <a:xfrm>
+                      <a:off x="0" y="0"/>
+                      <a:ext cx="5760720" cy="3598545"/>
+                    </a:xfrm>
+                    <a:prstGeom prst="rect">
+                      <a:avLst/>
+                    </a:prstGeom>
+                  </pic:spPr>
+                </pic:pic>
+              </a:graphicData>
+            </a:graphic>
+          </wp:inline>
+        </w:drawing>
+      </w:r>
+    </w:p>
+    <w:p>
+      <w:pPr>
         <w:pStyle w:val="BodyText3"/>
         <w:rPr>
           <w:rFonts w:asciiTheme="minorHAnsi" w:hAnsiTheme="minorHAnsi"/>
@@ -10275,6 +10330,56 @@
           <w:szCs w:val="24"/>
         </w:rPr>
       </w:pPr>
+      <w:r>
+        <w:rPr>
+          <w:rFonts w:asciiTheme="minorHAnsi" w:hAnsiTheme="minorHAnsi"/>
+          <w:noProof/>
+          <w:sz w:val="24"/>
+          <w:szCs w:val="24"/>
+          <w14:ligatures w14:val="standardContextual"/>
+        </w:rPr>
+        <w:drawing>
+          <wp:inline distT="0" distB="0" distL="0" distR="0" wp14:anchorId="2C4418D0" wp14:editId="10938922">
+            <wp:extent cx="5333333" cy="4000000"/>
+            <wp:effectExtent l="0" t="0" r="1270" b="635"/>
+            <wp:docPr id="7" name="Picture 7"/>
+            <wp:cNvGraphicFramePr>
+              <a:graphicFrameLocks xmlns:a="http://schemas.openxmlformats.org/drawingml/2006/main" noChangeAspect="1"/>
+            </wp:cNvGraphicFramePr>
+            <a:graphic xmlns:a="http://schemas.openxmlformats.org/drawingml/2006/main">
+              <a:graphicData uri="http://schemas.openxmlformats.org/drawingml/2006/picture">
+                <pic:pic xmlns:pic="http://schemas.openxmlformats.org/drawingml/2006/picture">
+                  <pic:nvPicPr>
+                    <pic:cNvPr id="7" name="upg8.png"/>
+                    <pic:cNvPicPr/>
+                  </pic:nvPicPr>
+                  <pic:blipFill>
+                    <a:blip r:embed="rId17">
+                      <a:extLst>
+                        <a:ext uri="{28A0092B-C50C-407E-A947-70E740481C1C}">
+                          <a14:useLocalDpi xmlns:a14="http://schemas.microsoft.com/office/drawing/2010/main" val="0"/>
+                        </a:ext>
+                      </a:extLst>
+                    </a:blip>
+                    <a:stretch>
+                      <a:fillRect/>
+                    </a:stretch>
+                  </pic:blipFill>
+                  <pic:spPr>
+                    <a:xfrm>
+                      <a:off x="0" y="0"/>
+                      <a:ext cx="5333333" cy="4000000"/>
+                    </a:xfrm>
+                    <a:prstGeom prst="rect">
+                      <a:avLst/>
+                    </a:prstGeom>
+                  </pic:spPr>
+                </pic:pic>
+              </a:graphicData>
+            </a:graphic>
+          </wp:inline>
+        </w:drawing>
+      </w:r>
     </w:p>
     <w:p>
       <w:pPr>
@@ -10605,6 +10710,74 @@
           <w:szCs w:val="24"/>
         </w:rPr>
       </w:pPr>
+      <w:r>
+        <w:rPr>
+          <w:rFonts w:asciiTheme="minorHAnsi" w:hAnsiTheme="minorHAnsi"/>
+          <w:noProof/>
+          <w:sz w:val="24"/>
+          <w:szCs w:val="24"/>
+          <w14:ligatures w14:val="standardContextual"/>
+        </w:rPr>
+        <w:drawing>
+          <wp:inline distT="0" distB="0" distL="0" distR="0" wp14:anchorId="1CD81398" wp14:editId="56FFA49B">
+            <wp:extent cx="5333333" cy="4000000"/>
+            <wp:effectExtent l="0" t="0" r="1270" b="635"/>
+            <wp:docPr id="10" name="Picture 10"/>
+            <wp:cNvGraphicFramePr>
+              <a:graphicFrameLocks xmlns:a="http://schemas.openxmlformats.org/drawingml/2006/main" noChangeAspect="1"/>
+            </wp:cNvGraphicFramePr>
+            <a:graphic xmlns:a="http://schemas.openxmlformats.org/drawingml/2006/main">
+              <a:graphicData uri="http://schemas.openxmlformats.org/drawingml/2006/picture">
+                <pic:pic xmlns:pic="http://schemas.openxmlformats.org/drawingml/2006/picture">
+                  <pic:nvPicPr>
+                    <pic:cNvPr id="10" name="upg7.png"/>
+                    <pic:cNvPicPr/>
+                  </pic:nvPicPr>
+                  <pic:blipFill>
+                    <a:blip r:embed="rId15">
+                      <a:extLst>
+                        <a:ext uri="{28A0092B-C50C-407E-A947-70E740481C1C}">
+                          <a14:useLocalDpi xmlns:a14="http://schemas.microsoft.com/office/drawing/2010/main" val="0"/>
+                        </a:ext>
+                      </a:extLst>
+                    </a:blip>
+                    <a:stretch>
+                      <a:fillRect/>
+                    </a:stretch>
+                  </pic:blipFill>
+                  <pic:spPr>
+                    <a:xfrm>
+                      <a:off x="0" y="0"/>
+                      <a:ext cx="5333333" cy="4000000"/>
+                    </a:xfrm>
+                    <a:prstGeom prst="rect">
+                      <a:avLst/>
+                    </a:prstGeom>
+                  </pic:spPr>
+                </pic:pic>
+              </a:graphicData>
+            </a:graphic>
+          </wp:inline>
+        </w:drawing>
+      </w:r>
+    </w:p>
+    <w:p>
+      <w:pPr>
+        <w:pStyle w:val="BodyText3"/>
+        <w:rPr>
+          <w:rFonts w:asciiTheme="minorHAnsi" w:hAnsiTheme="minorHAnsi"/>
+          <w:sz w:val="24"/>
+          <w:szCs w:val="24"/>
+        </w:rPr>
+      </w:pPr>
+      <w:r>
+        <w:rPr>
+          <w:rFonts w:asciiTheme="minorHAnsi" w:hAnsiTheme="minorHAnsi"/>
+          <w:sz w:val="24"/>
+          <w:szCs w:val="24"/>
+        </w:rPr>
+        <w:t>Uppgift 7,8,9 ger samma graf.</w:t>
+      </w:r>
     </w:p>
     <w:p>
       <w:pPr>
@@ -10983,6 +11156,212 @@
     <w:p>
       <w:pPr>
         <w:pStyle w:val="BodyTextIndent"/>
+        <w:ind w:left="360"/>
+        <w:rPr>
+          <w:rFonts w:asciiTheme="minorHAnsi" w:hAnsiTheme="minorHAnsi"/>
+          <w:i w:val="0"/>
+        </w:rPr>
+      </w:pPr>
+      <w:r>
+        <w:rPr>
+          <w:rFonts w:asciiTheme="minorHAnsi" w:hAnsiTheme="minorHAnsi"/>
+          <w:i w:val="0"/>
+          <w:noProof/>
+          <w14:ligatures w14:val="standardContextual"/>
+        </w:rPr>
+        <w:lastRenderedPageBreak/>
+        <w:drawing>
+          <wp:inline distT="0" distB="0" distL="0" distR="0" wp14:anchorId="55F7FF2F" wp14:editId="79600433">
+            <wp:extent cx="5760720" cy="5405755"/>
+            <wp:effectExtent l="0" t="0" r="0" b="4445"/>
+            <wp:docPr id="12" name="Picture 12"/>
+            <wp:cNvGraphicFramePr>
+              <a:graphicFrameLocks xmlns:a="http://schemas.openxmlformats.org/drawingml/2006/main" noChangeAspect="1"/>
+            </wp:cNvGraphicFramePr>
+            <a:graphic xmlns:a="http://schemas.openxmlformats.org/drawingml/2006/main">
+              <a:graphicData uri="http://schemas.openxmlformats.org/drawingml/2006/picture">
+                <pic:pic xmlns:pic="http://schemas.openxmlformats.org/drawingml/2006/picture">
+                  <pic:nvPicPr>
+                    <pic:cNvPr id="12" name="upg10_2.jpg"/>
+                    <pic:cNvPicPr/>
+                  </pic:nvPicPr>
+                  <pic:blipFill>
+                    <a:blip r:embed="rId18" cstate="print">
+                      <a:extLst>
+                        <a:ext uri="{28A0092B-C50C-407E-A947-70E740481C1C}">
+                          <a14:useLocalDpi xmlns:a14="http://schemas.microsoft.com/office/drawing/2010/main" val="0"/>
+                        </a:ext>
+                      </a:extLst>
+                    </a:blip>
+                    <a:stretch>
+                      <a:fillRect/>
+                    </a:stretch>
+                  </pic:blipFill>
+                  <pic:spPr>
+                    <a:xfrm>
+                      <a:off x="0" y="0"/>
+                      <a:ext cx="5760720" cy="5405755"/>
+                    </a:xfrm>
+                    <a:prstGeom prst="rect">
+                      <a:avLst/>
+                    </a:prstGeom>
+                  </pic:spPr>
+                </pic:pic>
+              </a:graphicData>
+            </a:graphic>
+          </wp:inline>
+        </w:drawing>
+      </w:r>
+    </w:p>
+    <w:p>
+      <w:pPr>
+        <w:pStyle w:val="BodyTextIndent"/>
+        <w:ind w:left="360"/>
+        <w:rPr>
+          <w:rFonts w:asciiTheme="minorHAnsi" w:hAnsiTheme="minorHAnsi"/>
+          <w:i w:val="0"/>
+        </w:rPr>
+      </w:pPr>
+      <w:r>
+        <w:rPr>
+          <w:rFonts w:asciiTheme="minorHAnsi" w:hAnsiTheme="minorHAnsi"/>
+          <w:i w:val="0"/>
+          <w:noProof/>
+          <w14:ligatures w14:val="standardContextual"/>
+        </w:rPr>
+        <w:drawing>
+          <wp:inline distT="0" distB="0" distL="0" distR="0" wp14:anchorId="58D7BCDE" wp14:editId="14F4A2DE">
+            <wp:extent cx="5760720" cy="2347595"/>
+            <wp:effectExtent l="0" t="0" r="0" b="0"/>
+            <wp:docPr id="11" name="Picture 11"/>
+            <wp:cNvGraphicFramePr>
+              <a:graphicFrameLocks xmlns:a="http://schemas.openxmlformats.org/drawingml/2006/main" noChangeAspect="1"/>
+            </wp:cNvGraphicFramePr>
+            <a:graphic xmlns:a="http://schemas.openxmlformats.org/drawingml/2006/main">
+              <a:graphicData uri="http://schemas.openxmlformats.org/drawingml/2006/picture">
+                <pic:pic xmlns:pic="http://schemas.openxmlformats.org/drawingml/2006/picture">
+                  <pic:nvPicPr>
+                    <pic:cNvPr id="11" name="upg10.jpg"/>
+                    <pic:cNvPicPr/>
+                  </pic:nvPicPr>
+                  <pic:blipFill>
+                    <a:blip r:embed="rId19" cstate="print">
+                      <a:extLst>
+                        <a:ext uri="{28A0092B-C50C-407E-A947-70E740481C1C}">
+                          <a14:useLocalDpi xmlns:a14="http://schemas.microsoft.com/office/drawing/2010/main" val="0"/>
+                        </a:ext>
+                      </a:extLst>
+                    </a:blip>
+                    <a:stretch>
+                      <a:fillRect/>
+                    </a:stretch>
+                  </pic:blipFill>
+                  <pic:spPr>
+                    <a:xfrm>
+                      <a:off x="0" y="0"/>
+                      <a:ext cx="5760720" cy="2347595"/>
+                    </a:xfrm>
+                    <a:prstGeom prst="rect">
+                      <a:avLst/>
+                    </a:prstGeom>
+                  </pic:spPr>
+                </pic:pic>
+              </a:graphicData>
+            </a:graphic>
+          </wp:inline>
+        </w:drawing>
+      </w:r>
+    </w:p>
+    <w:p>
+      <w:pPr>
+        <w:pStyle w:val="BodyTextIndent"/>
+        <w:ind w:left="360"/>
+        <w:rPr>
+          <w:rFonts w:asciiTheme="minorHAnsi" w:hAnsiTheme="minorHAnsi"/>
+          <w:i w:val="0"/>
+        </w:rPr>
+      </w:pPr>
+    </w:p>
+    <w:p>
+      <w:pPr>
+        <w:pStyle w:val="BodyTextIndent"/>
+        <w:ind w:left="360"/>
+        <w:rPr>
+          <w:rFonts w:asciiTheme="minorHAnsi" w:hAnsiTheme="minorHAnsi"/>
+          <w:i w:val="0"/>
+        </w:rPr>
+      </w:pPr>
+      <w:r>
+        <w:rPr>
+          <w:rFonts w:asciiTheme="minorHAnsi" w:hAnsiTheme="minorHAnsi"/>
+          <w:i w:val="0"/>
+          <w:noProof/>
+          <w14:ligatures w14:val="standardContextual"/>
+        </w:rPr>
+        <w:lastRenderedPageBreak/>
+        <w:drawing>
+          <wp:inline distT="0" distB="0" distL="0" distR="0" wp14:anchorId="59BB769A" wp14:editId="018D0FB1">
+            <wp:extent cx="5333333" cy="4000000"/>
+            <wp:effectExtent l="0" t="0" r="1270" b="635"/>
+            <wp:docPr id="13" name="Picture 13"/>
+            <wp:cNvGraphicFramePr>
+              <a:graphicFrameLocks xmlns:a="http://schemas.openxmlformats.org/drawingml/2006/main" noChangeAspect="1"/>
+            </wp:cNvGraphicFramePr>
+            <a:graphic xmlns:a="http://schemas.openxmlformats.org/drawingml/2006/main">
+              <a:graphicData uri="http://schemas.openxmlformats.org/drawingml/2006/picture">
+                <pic:pic xmlns:pic="http://schemas.openxmlformats.org/drawingml/2006/picture">
+                  <pic:nvPicPr>
+                    <pic:cNvPr id="13" name="upg10graph.png"/>
+                    <pic:cNvPicPr/>
+                  </pic:nvPicPr>
+                  <pic:blipFill>
+                    <a:blip r:embed="rId20">
+                      <a:extLst>
+                        <a:ext uri="{28A0092B-C50C-407E-A947-70E740481C1C}">
+                          <a14:useLocalDpi xmlns:a14="http://schemas.microsoft.com/office/drawing/2010/main" val="0"/>
+                        </a:ext>
+                      </a:extLst>
+                    </a:blip>
+                    <a:stretch>
+                      <a:fillRect/>
+                    </a:stretch>
+                  </pic:blipFill>
+                  <pic:spPr>
+                    <a:xfrm>
+                      <a:off x="0" y="0"/>
+                      <a:ext cx="5333333" cy="4000000"/>
+                    </a:xfrm>
+                    <a:prstGeom prst="rect">
+                      <a:avLst/>
+                    </a:prstGeom>
+                  </pic:spPr>
+                </pic:pic>
+              </a:graphicData>
+            </a:graphic>
+          </wp:inline>
+        </w:drawing>
+      </w:r>
+    </w:p>
+    <w:p>
+      <w:pPr>
+        <w:pStyle w:val="BodyTextIndent"/>
+        <w:ind w:left="360"/>
+        <w:rPr>
+          <w:rFonts w:asciiTheme="minorHAnsi" w:hAnsiTheme="minorHAnsi"/>
+          <w:i w:val="0"/>
+        </w:rPr>
+      </w:pPr>
+      <w:r>
+        <w:rPr>
+          <w:rFonts w:asciiTheme="minorHAnsi" w:hAnsiTheme="minorHAnsi"/>
+          <w:i w:val="0"/>
+        </w:rPr>
+        <w:t>Jämfört med de andra grafer är den snarlik men lite annorlunda på grund av den olika metoden som användes.</w:t>
+      </w:r>
+    </w:p>
+    <w:p>
+      <w:pPr>
+        <w:pStyle w:val="BodyTextIndent"/>
         <w:numPr>
           <w:ilvl w:val="0"/>
           <w:numId w:val="5"/>
@@ -10997,7 +11376,6 @@
           <w:rFonts w:asciiTheme="minorHAnsi" w:hAnsiTheme="minorHAnsi"/>
           <w:i w:val="0"/>
         </w:rPr>
-        <w:lastRenderedPageBreak/>
         <w:t xml:space="preserve">Lösningar till en enkel differentialekvation Alternativ </w:t>
       </w:r>
       <w:r>
@@ -11170,6 +11548,7 @@
         <w:rPr>
           <w:rFonts w:ascii="Courier New" w:hAnsi="Courier New" w:cs="Courier New"/>
           <w:i w:val="0"/>
+          <w:lang w:val="en-US"/>
         </w:rPr>
       </w:pPr>
     </w:p>
@@ -11302,7 +11681,6 @@
         </w:rPr>
         <w:t>2</w:t>
       </w:r>
-      <w:proofErr w:type="gramStart"/>
       <w:r>
         <w:rPr>
           <w:rFonts w:ascii="Consolas" w:eastAsiaTheme="minorHAnsi" w:hAnsi="Consolas" w:cs="Courier New"/>
@@ -11315,7 +11693,6 @@
         </w:rPr>
         <w:t>/(</w:t>
       </w:r>
-      <w:proofErr w:type="gramEnd"/>
       <w:r>
         <w:rPr>
           <w:rFonts w:ascii="Consolas" w:eastAsiaTheme="minorHAnsi" w:hAnsi="Consolas" w:cs="Courier New"/>
@@ -11629,7 +12006,6 @@
         <w:t xml:space="preserve"> </w:t>
       </w:r>
       <w:proofErr w:type="spellStart"/>
-      <w:proofErr w:type="gramStart"/>
       <w:r>
         <w:rPr>
           <w:rFonts w:ascii="Consolas" w:eastAsiaTheme="minorHAnsi" w:hAnsi="Consolas" w:cs="Courier New"/>
@@ -11662,7 +12038,6 @@
         </w:rPr>
         <w:t>integrals</w:t>
       </w:r>
-      <w:proofErr w:type="gramEnd"/>
       <w:r>
         <w:rPr>
           <w:rFonts w:ascii="Consolas" w:eastAsiaTheme="minorHAnsi" w:hAnsi="Consolas" w:cs="Courier New"/>
@@ -11996,7 +12371,6 @@
         <w:t xml:space="preserve"> </w:t>
       </w:r>
       <w:proofErr w:type="spellStart"/>
-      <w:proofErr w:type="gramStart"/>
       <w:r>
         <w:rPr>
           <w:rFonts w:ascii="Consolas" w:eastAsiaTheme="minorHAnsi" w:hAnsi="Consolas" w:cs="Courier New"/>
@@ -12030,7 +12404,6 @@
         <w:t>plotting</w:t>
       </w:r>
       <w:proofErr w:type="spellEnd"/>
-      <w:proofErr w:type="gramEnd"/>
       <w:r>
         <w:rPr>
           <w:rFonts w:ascii="Consolas" w:eastAsiaTheme="minorHAnsi" w:hAnsi="Consolas" w:cs="Courier New"/>
@@ -12123,18 +12496,7 @@
           <w:lang w:val="en-US" w:eastAsia="en-US"/>
           <w14:ligatures w14:val="standardContextual"/>
         </w:rPr>
-        <w:t xml:space="preserve"> </w:t>
-      </w:r>
-      <w:proofErr w:type="gramStart"/>
-      <w:r>
-        <w:rPr>
-          <w:rFonts w:ascii="Consolas" w:eastAsiaTheme="minorHAnsi" w:hAnsi="Consolas" w:cs="Courier New"/>
-          <w:color w:val="000000"/>
-          <w:highlight w:val="white"/>
-          <w:lang w:val="en-US" w:eastAsia="en-US"/>
-          <w14:ligatures w14:val="standardContextual"/>
-        </w:rPr>
-        <w:t>Symbol</w:t>
+        <w:t xml:space="preserve"> Symbol</w:t>
       </w:r>
       <w:r>
         <w:rPr>
@@ -12148,7 +12510,6 @@
         </w:rPr>
         <w:t>(</w:t>
       </w:r>
-      <w:proofErr w:type="gramEnd"/>
       <w:r>
         <w:rPr>
           <w:rFonts w:ascii="Consolas" w:eastAsiaTheme="minorHAnsi" w:hAnsi="Consolas" w:cs="Courier New"/>
@@ -12261,9 +12622,9 @@
           <w:lang w:val="en-US" w:eastAsia="en-US"/>
           <w14:ligatures w14:val="standardContextual"/>
         </w:rPr>
-        <w:t>inverse_laplace_</w:t>
-      </w:r>
-      <w:proofErr w:type="gramStart"/>
+        <w:t>inverse_laplace_transform</w:t>
+      </w:r>
+      <w:proofErr w:type="spellEnd"/>
       <w:r>
         <w:rPr>
           <w:rFonts w:ascii="Consolas" w:eastAsiaTheme="minorHAnsi" w:hAnsi="Consolas" w:cs="Courier New"/>
@@ -12272,29 +12633,7 @@
           <w:lang w:val="en-US" w:eastAsia="en-US"/>
           <w14:ligatures w14:val="standardContextual"/>
         </w:rPr>
-        <w:t>transform</w:t>
-      </w:r>
-      <w:proofErr w:type="spellEnd"/>
-      <w:r>
-        <w:rPr>
-          <w:rFonts w:ascii="Consolas" w:eastAsiaTheme="minorHAnsi" w:hAnsi="Consolas" w:cs="Courier New"/>
-          <w:color w:val="008000"/>
-          <w:highlight w:val="white"/>
-          <w:lang w:val="en-US" w:eastAsia="en-US"/>
-          <w14:ligatures w14:val="standardContextual"/>
-        </w:rPr>
-        <w:t>(</w:t>
-      </w:r>
-      <w:proofErr w:type="gramEnd"/>
-      <w:r>
-        <w:rPr>
-          <w:rFonts w:ascii="Consolas" w:eastAsiaTheme="minorHAnsi" w:hAnsi="Consolas" w:cs="Courier New"/>
-          <w:color w:val="008000"/>
-          <w:highlight w:val="white"/>
-          <w:lang w:val="en-US" w:eastAsia="en-US"/>
-          <w14:ligatures w14:val="standardContextual"/>
-        </w:rPr>
-        <w:t>) method</w:t>
+        <w:t>() method</w:t>
       </w:r>
     </w:p>
     <w:p>
@@ -12364,18 +12703,7 @@
           <w:lang w:val="en-US" w:eastAsia="en-US"/>
           <w14:ligatures w14:val="standardContextual"/>
         </w:rPr>
-        <w:t>inverse_laplace_</w:t>
-      </w:r>
-      <w:proofErr w:type="gramStart"/>
-      <w:r>
-        <w:rPr>
-          <w:rFonts w:ascii="Consolas" w:eastAsiaTheme="minorHAnsi" w:hAnsi="Consolas" w:cs="Courier New"/>
-          <w:color w:val="000000"/>
-          <w:highlight w:val="white"/>
-          <w:lang w:val="en-US" w:eastAsia="en-US"/>
-          <w14:ligatures w14:val="standardContextual"/>
-        </w:rPr>
-        <w:t>transform</w:t>
+        <w:t>inverse_laplace_transform</w:t>
       </w:r>
       <w:proofErr w:type="spellEnd"/>
       <w:r>
@@ -12390,7 +12718,6 @@
         </w:rPr>
         <w:t>(</w:t>
       </w:r>
-      <w:proofErr w:type="gramEnd"/>
       <w:r>
         <w:rPr>
           <w:rFonts w:ascii="Consolas" w:eastAsiaTheme="minorHAnsi" w:hAnsi="Consolas" w:cs="Courier New"/>
@@ -12685,15 +13012,7 @@
           <w:rFonts w:asciiTheme="minorHAnsi" w:hAnsiTheme="minorHAnsi"/>
           <w:i w:val="0"/>
         </w:rPr>
-        <w:t xml:space="preserve"> måste du konvertera symboluttrycket till ett numeriskt uttryck. Det görs med </w:t>
-      </w:r>
-      <w:proofErr w:type="gramStart"/>
-      <w:r>
-        <w:rPr>
-          <w:rFonts w:asciiTheme="minorHAnsi" w:hAnsiTheme="minorHAnsi"/>
-          <w:i w:val="0"/>
-        </w:rPr>
-        <w:t xml:space="preserve">funktionen  </w:t>
+        <w:t xml:space="preserve"> måste du konvertera symboluttrycket till ett numeriskt uttryck. Det görs med funktionen  </w:t>
       </w:r>
       <w:proofErr w:type="spellStart"/>
       <w:r>
@@ -12704,7 +13023,6 @@
         <w:t>eval</w:t>
       </w:r>
       <w:proofErr w:type="spellEnd"/>
-      <w:proofErr w:type="gramEnd"/>
       <w:r>
         <w:rPr>
           <w:rFonts w:asciiTheme="minorHAnsi" w:hAnsiTheme="minorHAnsi"/>
@@ -13504,20 +13822,7 @@
           <w:lang w:eastAsia="en-US"/>
           <w14:ligatures w14:val="standardContextual"/>
         </w:rPr>
-        <w:t>t</w:t>
-      </w:r>
-      <w:proofErr w:type="gramStart"/>
-      <w:r>
-        <w:rPr>
-          <w:rFonts w:ascii="Consolas" w:eastAsiaTheme="minorHAnsi" w:hAnsi="Consolas" w:cs="Courier New"/>
-          <w:i w:val="0"/>
-          <w:color w:val="000000"/>
-          <w:szCs w:val="24"/>
-          <w:highlight w:val="white"/>
-          <w:lang w:eastAsia="en-US"/>
-          <w14:ligatures w14:val="standardContextual"/>
-        </w:rPr>
-        <w:t>2</w:t>
+        <w:t>t2</w:t>
       </w:r>
       <w:r>
         <w:rPr>
@@ -13543,20 +13848,7 @@
           <w:lang w:eastAsia="en-US"/>
           <w14:ligatures w14:val="standardContextual"/>
         </w:rPr>
-        <w:t>y</w:t>
-      </w:r>
-      <w:proofErr w:type="gramEnd"/>
-      <w:r>
-        <w:rPr>
-          <w:rFonts w:ascii="Consolas" w:eastAsiaTheme="minorHAnsi" w:hAnsi="Consolas" w:cs="Courier New"/>
-          <w:i w:val="0"/>
-          <w:color w:val="000000"/>
-          <w:szCs w:val="24"/>
-          <w:highlight w:val="white"/>
-          <w:lang w:eastAsia="en-US"/>
-          <w14:ligatures w14:val="standardContextual"/>
-        </w:rPr>
-        <w:t>_numerisk</w:t>
+        <w:t>y_numerisk</w:t>
       </w:r>
       <w:r>
         <w:rPr>
@@ -13733,7 +14025,6 @@
         <w:t xml:space="preserve"> </w:t>
       </w:r>
       <w:proofErr w:type="spellStart"/>
-      <w:proofErr w:type="gramStart"/>
       <w:r>
         <w:rPr>
           <w:rFonts w:ascii="Consolas" w:eastAsiaTheme="minorHAnsi" w:hAnsi="Consolas" w:cs="Courier New"/>
@@ -13766,7 +14057,6 @@
         </w:rPr>
         <w:t>integrals</w:t>
       </w:r>
-      <w:proofErr w:type="gramEnd"/>
       <w:r>
         <w:rPr>
           <w:rFonts w:ascii="Consolas" w:eastAsiaTheme="minorHAnsi" w:hAnsi="Consolas" w:cs="Courier New"/>
@@ -14100,7 +14390,6 @@
         <w:t xml:space="preserve"> </w:t>
       </w:r>
       <w:proofErr w:type="spellStart"/>
-      <w:proofErr w:type="gramStart"/>
       <w:r>
         <w:rPr>
           <w:rFonts w:ascii="Consolas" w:eastAsiaTheme="minorHAnsi" w:hAnsi="Consolas" w:cs="Courier New"/>
@@ -14134,7 +14423,6 @@
         <w:t>plotting</w:t>
       </w:r>
       <w:proofErr w:type="spellEnd"/>
-      <w:proofErr w:type="gramEnd"/>
       <w:r>
         <w:rPr>
           <w:rFonts w:ascii="Consolas" w:eastAsiaTheme="minorHAnsi" w:hAnsi="Consolas" w:cs="Courier New"/>
@@ -14205,7 +14493,6 @@
           <w:lang w:val="en-US" w:eastAsia="en-US"/>
           <w14:ligatures w14:val="standardContextual"/>
         </w:rPr>
-        <w:lastRenderedPageBreak/>
         <w:t xml:space="preserve">a </w:t>
       </w:r>
       <w:r>
@@ -14228,18 +14515,7 @@
           <w:lang w:val="en-US" w:eastAsia="en-US"/>
           <w14:ligatures w14:val="standardContextual"/>
         </w:rPr>
-        <w:t xml:space="preserve"> </w:t>
-      </w:r>
-      <w:proofErr w:type="gramStart"/>
-      <w:r>
-        <w:rPr>
-          <w:rFonts w:ascii="Consolas" w:eastAsiaTheme="minorHAnsi" w:hAnsi="Consolas" w:cs="Courier New"/>
-          <w:color w:val="000000"/>
-          <w:highlight w:val="white"/>
-          <w:lang w:val="en-US" w:eastAsia="en-US"/>
-          <w14:ligatures w14:val="standardContextual"/>
-        </w:rPr>
-        <w:t>Symbol</w:t>
+        <w:t xml:space="preserve"> Symbol</w:t>
       </w:r>
       <w:r>
         <w:rPr>
@@ -14253,7 +14529,6 @@
         </w:rPr>
         <w:t>(</w:t>
       </w:r>
-      <w:proofErr w:type="gramEnd"/>
       <w:r>
         <w:rPr>
           <w:rFonts w:ascii="Consolas" w:eastAsiaTheme="minorHAnsi" w:hAnsi="Consolas" w:cs="Courier New"/>
@@ -14366,9 +14641,9 @@
           <w:lang w:val="en-US" w:eastAsia="en-US"/>
           <w14:ligatures w14:val="standardContextual"/>
         </w:rPr>
-        <w:t>inverse_laplace_</w:t>
-      </w:r>
-      <w:proofErr w:type="gramStart"/>
+        <w:t>inverse_laplace_transform</w:t>
+      </w:r>
+      <w:proofErr w:type="spellEnd"/>
       <w:r>
         <w:rPr>
           <w:rFonts w:ascii="Consolas" w:eastAsiaTheme="minorHAnsi" w:hAnsi="Consolas" w:cs="Courier New"/>
@@ -14377,29 +14652,7 @@
           <w:lang w:val="en-US" w:eastAsia="en-US"/>
           <w14:ligatures w14:val="standardContextual"/>
         </w:rPr>
-        <w:t>transform</w:t>
-      </w:r>
-      <w:proofErr w:type="spellEnd"/>
-      <w:r>
-        <w:rPr>
-          <w:rFonts w:ascii="Consolas" w:eastAsiaTheme="minorHAnsi" w:hAnsi="Consolas" w:cs="Courier New"/>
-          <w:color w:val="008000"/>
-          <w:highlight w:val="white"/>
-          <w:lang w:val="en-US" w:eastAsia="en-US"/>
-          <w14:ligatures w14:val="standardContextual"/>
-        </w:rPr>
-        <w:t>(</w:t>
-      </w:r>
-      <w:proofErr w:type="gramEnd"/>
-      <w:r>
-        <w:rPr>
-          <w:rFonts w:ascii="Consolas" w:eastAsiaTheme="minorHAnsi" w:hAnsi="Consolas" w:cs="Courier New"/>
-          <w:color w:val="008000"/>
-          <w:highlight w:val="white"/>
-          <w:lang w:val="en-US" w:eastAsia="en-US"/>
-          <w14:ligatures w14:val="standardContextual"/>
-        </w:rPr>
-        <w:t>) method</w:t>
+        <w:t>() method</w:t>
       </w:r>
     </w:p>
     <w:p>
@@ -14469,18 +14722,7 @@
           <w:lang w:val="en-US" w:eastAsia="en-US"/>
           <w14:ligatures w14:val="standardContextual"/>
         </w:rPr>
-        <w:t>inverse_laplace_</w:t>
-      </w:r>
-      <w:proofErr w:type="gramStart"/>
-      <w:r>
-        <w:rPr>
-          <w:rFonts w:ascii="Consolas" w:eastAsiaTheme="minorHAnsi" w:hAnsi="Consolas" w:cs="Courier New"/>
-          <w:color w:val="000000"/>
-          <w:highlight w:val="white"/>
-          <w:lang w:val="en-US" w:eastAsia="en-US"/>
-          <w14:ligatures w14:val="standardContextual"/>
-        </w:rPr>
-        <w:t>transform</w:t>
+        <w:t>inverse_laplace_transform</w:t>
       </w:r>
       <w:proofErr w:type="spellEnd"/>
       <w:r>
@@ -14495,7 +14737,6 @@
         </w:rPr>
         <w:t>(</w:t>
       </w:r>
-      <w:proofErr w:type="gramEnd"/>
       <w:r>
         <w:rPr>
           <w:rFonts w:ascii="Consolas" w:eastAsiaTheme="minorHAnsi" w:hAnsi="Consolas" w:cs="Courier New"/>
@@ -14785,7 +15026,6 @@
         <w:t>(</w:t>
       </w:r>
       <w:proofErr w:type="spellStart"/>
-      <w:proofErr w:type="gramStart"/>
       <w:r>
         <w:rPr>
           <w:rFonts w:ascii="Consolas" w:eastAsiaTheme="minorHAnsi" w:hAnsi="Consolas" w:cs="Courier New"/>
@@ -14811,7 +15051,6 @@
         </w:rPr>
         <w:t>,(</w:t>
       </w:r>
-      <w:proofErr w:type="gramEnd"/>
       <w:r>
         <w:rPr>
           <w:rFonts w:ascii="Consolas" w:eastAsiaTheme="minorHAnsi" w:hAnsi="Consolas" w:cs="Courier New"/>
@@ -14923,8 +15162,235 @@
         <w:t>Jämför med tidigare systemsvar (y-signal)!</w:t>
       </w:r>
     </w:p>
+    <w:p>
+      <w:pPr>
+        <w:pStyle w:val="BodyTextIndent"/>
+        <w:rPr>
+          <w:rFonts w:asciiTheme="minorHAnsi" w:hAnsiTheme="minorHAnsi"/>
+          <w:i w:val="0"/>
+          <w:szCs w:val="24"/>
+        </w:rPr>
+      </w:pPr>
+    </w:p>
+    <w:p>
+      <w:pPr>
+        <w:pStyle w:val="BodyTextIndent"/>
+        <w:rPr>
+          <w:rFonts w:asciiTheme="minorHAnsi" w:hAnsiTheme="minorHAnsi"/>
+          <w:i w:val="0"/>
+          <w:szCs w:val="24"/>
+        </w:rPr>
+      </w:pPr>
+    </w:p>
+    <w:p>
+      <w:pPr>
+        <w:pStyle w:val="BodyTextIndent"/>
+        <w:rPr>
+          <w:rFonts w:asciiTheme="minorHAnsi" w:hAnsiTheme="minorHAnsi"/>
+          <w:i w:val="0"/>
+          <w:szCs w:val="24"/>
+        </w:rPr>
+      </w:pPr>
+      <w:r>
+        <w:rPr>
+          <w:rFonts w:asciiTheme="minorHAnsi" w:hAnsiTheme="minorHAnsi"/>
+          <w:i w:val="0"/>
+          <w:noProof/>
+          <w:szCs w:val="24"/>
+          <w14:ligatures w14:val="standardContextual"/>
+        </w:rPr>
+        <w:lastRenderedPageBreak/>
+        <w:drawing>
+          <wp:inline distT="0" distB="0" distL="0" distR="0" wp14:anchorId="0D4D6A66" wp14:editId="51F378D5">
+            <wp:extent cx="5333333" cy="4000000"/>
+            <wp:effectExtent l="0" t="0" r="1270" b="635"/>
+            <wp:docPr id="14" name="Picture 14"/>
+            <wp:cNvGraphicFramePr>
+              <a:graphicFrameLocks xmlns:a="http://schemas.openxmlformats.org/drawingml/2006/main" noChangeAspect="1"/>
+            </wp:cNvGraphicFramePr>
+            <a:graphic xmlns:a="http://schemas.openxmlformats.org/drawingml/2006/main">
+              <a:graphicData uri="http://schemas.openxmlformats.org/drawingml/2006/picture">
+                <pic:pic xmlns:pic="http://schemas.openxmlformats.org/drawingml/2006/picture">
+                  <pic:nvPicPr>
+                    <pic:cNvPr id="14" name="upg11.png"/>
+                    <pic:cNvPicPr/>
+                  </pic:nvPicPr>
+                  <pic:blipFill>
+                    <a:blip r:embed="rId21">
+                      <a:extLst>
+                        <a:ext uri="{28A0092B-C50C-407E-A947-70E740481C1C}">
+                          <a14:useLocalDpi xmlns:a14="http://schemas.microsoft.com/office/drawing/2010/main" val="0"/>
+                        </a:ext>
+                      </a:extLst>
+                    </a:blip>
+                    <a:stretch>
+                      <a:fillRect/>
+                    </a:stretch>
+                  </pic:blipFill>
+                  <pic:spPr>
+                    <a:xfrm>
+                      <a:off x="0" y="0"/>
+                      <a:ext cx="5333333" cy="4000000"/>
+                    </a:xfrm>
+                    <a:prstGeom prst="rect">
+                      <a:avLst/>
+                    </a:prstGeom>
+                  </pic:spPr>
+                </pic:pic>
+              </a:graphicData>
+            </a:graphic>
+          </wp:inline>
+        </w:drawing>
+      </w:r>
+    </w:p>
+    <w:p>
+      <w:pPr>
+        <w:pStyle w:val="BodyTextIndent"/>
+        <w:rPr>
+          <w:rFonts w:asciiTheme="minorHAnsi" w:hAnsiTheme="minorHAnsi"/>
+          <w:i w:val="0"/>
+          <w:szCs w:val="24"/>
+        </w:rPr>
+      </w:pPr>
+      <w:r>
+        <w:rPr>
+          <w:rFonts w:asciiTheme="minorHAnsi" w:hAnsiTheme="minorHAnsi"/>
+          <w:i w:val="0"/>
+          <w:szCs w:val="24"/>
+        </w:rPr>
+        <w:t>Grafen blir snarlik som de andra vilket vi kan se i bilden och i värdet på den symboliska variabeln y</w:t>
+      </w:r>
+    </w:p>
+    <w:p>
+      <w:pPr>
+        <w:pStyle w:val="BodyTextIndent"/>
+        <w:rPr>
+          <w:rFonts w:asciiTheme="minorHAnsi" w:hAnsiTheme="minorHAnsi"/>
+          <w:i w:val="0"/>
+          <w:szCs w:val="24"/>
+        </w:rPr>
+      </w:pPr>
+    </w:p>
+    <w:p>
+      <w:pPr>
+        <w:pStyle w:val="BodyTextIndent"/>
+        <w:rPr>
+          <w:rFonts w:asciiTheme="minorHAnsi" w:hAnsiTheme="minorHAnsi"/>
+          <w:i w:val="0"/>
+          <w:szCs w:val="24"/>
+        </w:rPr>
+      </w:pPr>
+    </w:p>
+    <w:p>
+      <w:pPr>
+        <w:pStyle w:val="BodyTextIndent"/>
+        <w:rPr>
+          <w:rFonts w:asciiTheme="minorHAnsi" w:hAnsiTheme="minorHAnsi"/>
+          <w:i w:val="0"/>
+          <w:szCs w:val="24"/>
+        </w:rPr>
+      </w:pPr>
+      <w:r>
+        <w:rPr>
+          <w:rFonts w:asciiTheme="minorHAnsi" w:hAnsiTheme="minorHAnsi"/>
+          <w:i w:val="0"/>
+          <w:szCs w:val="24"/>
+        </w:rPr>
+        <w:t>val =</w:t>
+      </w:r>
+    </w:p>
+    <w:p>
+      <w:pPr>
+        <w:pStyle w:val="BodyTextIndent"/>
+        <w:rPr>
+          <w:rFonts w:asciiTheme="minorHAnsi" w:hAnsiTheme="minorHAnsi"/>
+          <w:i w:val="0"/>
+          <w:szCs w:val="24"/>
+        </w:rPr>
+      </w:pPr>
+      <w:r>
+        <w:rPr>
+          <w:rFonts w:asciiTheme="minorHAnsi" w:hAnsiTheme="minorHAnsi"/>
+          <w:i w:val="0"/>
+          <w:szCs w:val="24"/>
+        </w:rPr>
+        <w:t xml:space="preserve"> </w:t>
+      </w:r>
+    </w:p>
+    <w:p>
+      <w:pPr>
+        <w:pStyle w:val="BodyTextIndent"/>
+        <w:rPr>
+          <w:rFonts w:asciiTheme="minorHAnsi" w:hAnsiTheme="minorHAnsi"/>
+          <w:i w:val="0"/>
+          <w:szCs w:val="24"/>
+        </w:rPr>
+      </w:pPr>
+      <w:r>
+        <w:rPr>
+          <w:rFonts w:asciiTheme="minorHAnsi" w:hAnsiTheme="minorHAnsi"/>
+          <w:i w:val="0"/>
+          <w:szCs w:val="24"/>
+        </w:rPr>
+        <w:t>2*t*</w:t>
+      </w:r>
+      <w:proofErr w:type="spellStart"/>
+      <w:r>
+        <w:rPr>
+          <w:rFonts w:asciiTheme="minorHAnsi" w:hAnsiTheme="minorHAnsi"/>
+          <w:i w:val="0"/>
+          <w:szCs w:val="24"/>
+        </w:rPr>
+        <w:t>exp</w:t>
+      </w:r>
+      <w:proofErr w:type="spellEnd"/>
+      <w:r>
+        <w:rPr>
+          <w:rFonts w:asciiTheme="minorHAnsi" w:hAnsiTheme="minorHAnsi"/>
+          <w:i w:val="0"/>
+          <w:szCs w:val="24"/>
+        </w:rPr>
+        <w:t>(-t)</w:t>
+      </w:r>
+    </w:p>
+    <w:p>
+      <w:pPr>
+        <w:pStyle w:val="BodyTextIndent"/>
+        <w:rPr>
+          <w:rFonts w:asciiTheme="minorHAnsi" w:hAnsiTheme="minorHAnsi"/>
+          <w:i w:val="0"/>
+          <w:szCs w:val="24"/>
+        </w:rPr>
+      </w:pPr>
+      <w:r>
+        <w:rPr>
+          <w:rFonts w:asciiTheme="minorHAnsi" w:hAnsiTheme="minorHAnsi"/>
+          <w:i w:val="0"/>
+          <w:szCs w:val="24"/>
+        </w:rPr>
+        <w:t xml:space="preserve"> </w:t>
+      </w:r>
+      <w:r>
+        <w:rPr>
+          <w:rFonts w:asciiTheme="minorHAnsi" w:hAnsiTheme="minorHAnsi"/>
+          <w:i w:val="0"/>
+          <w:szCs w:val="24"/>
+        </w:rPr>
+        <w:cr/>
+      </w:r>
+      <w:r>
+        <w:rPr>
+          <w:rFonts w:asciiTheme="minorHAnsi" w:hAnsiTheme="minorHAnsi"/>
+          <w:i w:val="0"/>
+          <w:szCs w:val="24"/>
+        </w:rPr>
+        <w:t xml:space="preserve">enligt vår kod vilket var detsamma som vi fick fram genom metod A. </w:t>
+      </w:r>
+      <w:bookmarkStart w:id="0" w:name="_GoBack"/>
+      <w:bookmarkEnd w:id="0"/>
+    </w:p>
     <w:sectPr>
-      <w:footerReference w:type="default" r:id="rId14"/>
+      <w:footerReference w:type="default" r:id="rId22"/>
       <w:pgSz w:w="11906" w:h="16838"/>
       <w:pgMar w:top="1417" w:right="1417" w:bottom="1417" w:left="1417" w:header="708" w:footer="708" w:gutter="0"/>
       <w:cols w:space="708"/>
@@ -17445,6 +17911,15 @@
 </file>
 
 <file path=customXml/item1.xml><?xml version="1.0" encoding="utf-8"?>
+<?mso-contentType ?>
+<FormTemplates xmlns="http://schemas.microsoft.com/sharepoint/v3/contenttype/forms">
+  <Display>DocumentLibraryForm</Display>
+  <Edit>DocumentLibraryForm</Edit>
+  <New>DocumentLibraryForm</New>
+</FormTemplates>
+</file>
+
+<file path=customXml/item2.xml><?xml version="1.0" encoding="utf-8"?>
 <p:properties xmlns:p="http://schemas.microsoft.com/office/2006/metadata/properties" xmlns:xsi="http://www.w3.org/2001/XMLSchema-instance" xmlns:pc="http://schemas.microsoft.com/office/infopath/2007/PartnerControls">
   <documentManagement>
     <_lisam_PublishedVersion xmlns="d340b5a5-0d65-440d-82bb-a723aea3b715" xsi:nil="true"/>
@@ -17455,15 +17930,6 @@
     <_lisam_Description xmlns="14850beb-298a-4fc8-a503-90832f62333b" xsi:nil="true"/>
   </documentManagement>
 </p:properties>
-</file>
-
-<file path=customXml/item2.xml><?xml version="1.0" encoding="utf-8"?>
-<?mso-contentType ?>
-<FormTemplates xmlns="http://schemas.microsoft.com/sharepoint/v3/contenttype/forms">
-  <Display>DocumentLibraryForm</Display>
-  <Edit>DocumentLibraryForm</Edit>
-  <New>DocumentLibraryForm</New>
-</FormTemplates>
 </file>
 
 <file path=customXml/item3.xml><?xml version="1.0" encoding="utf-8"?>
@@ -17674,20 +18140,20 @@
 </file>
 
 <file path=customXml/itemProps1.xml><?xml version="1.0" encoding="utf-8"?>
+<ds:datastoreItem xmlns:ds="http://schemas.openxmlformats.org/officeDocument/2006/customXml" ds:itemID="{EA467D24-E995-4250-99DA-0586EA23D1D6}">
+  <ds:schemaRefs>
+    <ds:schemaRef ds:uri="http://schemas.microsoft.com/sharepoint/v3/contenttype/forms"/>
+  </ds:schemaRefs>
+</ds:datastoreItem>
+</file>
+
+<file path=customXml/itemProps2.xml><?xml version="1.0" encoding="utf-8"?>
 <ds:datastoreItem xmlns:ds="http://schemas.openxmlformats.org/officeDocument/2006/customXml" ds:itemID="{BBB3D724-F3CD-4368-A93A-DED60477ABFD}">
   <ds:schemaRefs>
     <ds:schemaRef ds:uri="http://schemas.microsoft.com/office/2006/metadata/properties"/>
     <ds:schemaRef ds:uri="http://schemas.microsoft.com/office/infopath/2007/PartnerControls"/>
     <ds:schemaRef ds:uri="d340b5a5-0d65-440d-82bb-a723aea3b715"/>
     <ds:schemaRef ds:uri="14850beb-298a-4fc8-a503-90832f62333b"/>
-  </ds:schemaRefs>
-</ds:datastoreItem>
-</file>
-
-<file path=customXml/itemProps2.xml><?xml version="1.0" encoding="utf-8"?>
-<ds:datastoreItem xmlns:ds="http://schemas.openxmlformats.org/officeDocument/2006/customXml" ds:itemID="{EA467D24-E995-4250-99DA-0586EA23D1D6}">
-  <ds:schemaRefs>
-    <ds:schemaRef ds:uri="http://schemas.microsoft.com/sharepoint/v3/contenttype/forms"/>
   </ds:schemaRefs>
 </ds:datastoreItem>
 </file>

</xml_diff>